<commit_message>
updated with Kaggle examples
</commit_message>
<xml_diff>
--- a/data_science_share.docx
+++ b/data_science_share.docx
@@ -96,15 +96,149 @@
         <w:rPr>
           <w:b/>
           <w:bCs/>
+        </w:rPr>
+      </w:pPr>
+      <w:r>
+        <w:rPr>
+          <w:b/>
+          <w:bCs/>
+        </w:rPr>
+        <w:t>Kaggle examples</w:t>
+      </w:r>
+    </w:p>
+    <w:p>
+      <w:r>
+        <w:t>decent overall outline from a data scientist, but a bit messy, includes model tuning</w:t>
+      </w:r>
+    </w:p>
+    <w:p>
+      <w:pPr>
+        <w:rPr>
+          <w:rStyle w:val="Hyperlink"/>
+        </w:rPr>
+      </w:pPr>
+      <w:hyperlink r:id="rId5" w:history="1">
+        <w:r>
+          <w:rPr>
+            <w:rStyle w:val="Hyperlink"/>
+          </w:rPr>
+          <w:t>https://www.kaggle</w:t>
+        </w:r>
+        <w:r>
+          <w:rPr>
+            <w:rStyle w:val="Hyperlink"/>
+          </w:rPr>
+          <w:t>.</w:t>
+        </w:r>
+        <w:r>
+          <w:rPr>
+            <w:rStyle w:val="Hyperlink"/>
+          </w:rPr>
+          <w:t>com/code/kenjee/titanic-project-example</w:t>
+        </w:r>
+      </w:hyperlink>
+    </w:p>
+    <w:p>
+      <w:pPr>
+        <w:rPr>
+          <w:rStyle w:val="Hyperlink"/>
+        </w:rPr>
+      </w:pPr>
+    </w:p>
+    <w:p>
+      <w:r>
+        <w:rPr>
+          <w:rStyle w:val="Hyperlink"/>
+          <w:color w:val="auto"/>
+          <w:u w:val="none"/>
+        </w:rPr>
+        <w:t>random forest with feature importances</w:t>
+      </w:r>
+      <w:r>
+        <w:rPr>
+          <w:rStyle w:val="Hyperlink"/>
+          <w:color w:val="auto"/>
+          <w:u w:val="none"/>
+        </w:rPr>
+        <w:t>, overall pretty messy</w:t>
+      </w:r>
+    </w:p>
+    <w:p>
+      <w:hyperlink r:id="rId6" w:history="1">
+        <w:r>
+          <w:rPr>
+            <w:rStyle w:val="Hyperlink"/>
+          </w:rPr>
+          <w:t>https://www.kaggle.com/code/muku00</w:t>
+        </w:r>
+        <w:r>
+          <w:rPr>
+            <w:rStyle w:val="Hyperlink"/>
+          </w:rPr>
+          <w:t>7</w:t>
+        </w:r>
+        <w:r>
+          <w:rPr>
+            <w:rStyle w:val="Hyperlink"/>
+          </w:rPr>
+          <w:t>/brain-stroke-binaryclassifier-5-models-gsearchcv</w:t>
+        </w:r>
+      </w:hyperlink>
+    </w:p>
+    <w:p/>
+    <w:p>
+      <w:r>
+        <w:t>no model tuning but pretty good otherwise</w:t>
+      </w:r>
+    </w:p>
+    <w:p>
+      <w:hyperlink r:id="rId7" w:history="1">
+        <w:r>
+          <w:rPr>
+            <w:rStyle w:val="Hyperlink"/>
+          </w:rPr>
+          <w:t>https://www.kaggle.com/code/s</w:t>
+        </w:r>
+        <w:r>
+          <w:rPr>
+            <w:rStyle w:val="Hyperlink"/>
+          </w:rPr>
+          <w:t>u</w:t>
+        </w:r>
+        <w:r>
+          <w:rPr>
+            <w:rStyle w:val="Hyperlink"/>
+          </w:rPr>
+          <w:t>rajjha101/regression-models-diamond-price-prediction</w:t>
+        </w:r>
+      </w:hyperlink>
+      <w:r>
+        <w:t xml:space="preserve"> </w:t>
+      </w:r>
+    </w:p>
+    <w:p>
+      <w:pPr>
+        <w:rPr>
+          <w:b/>
+          <w:bCs/>
           <w:u w:val="single"/>
         </w:rPr>
       </w:pPr>
-      <w:r>
+    </w:p>
+    <w:p>
+      <w:pPr>
         <w:rPr>
           <w:b/>
           <w:bCs/>
           <w:u w:val="single"/>
         </w:rPr>
+      </w:pPr>
+      <w:r>
+        <w:rPr>
+          <w:b/>
+          <w:bCs/>
+          <w:u w:val="single"/>
+        </w:rPr>
         <w:t>Data processing</w:t>
       </w:r>
     </w:p>
@@ -254,11 +388,7 @@
     </w:p>
     <w:p>
       <w:r>
-        <w:t xml:space="preserve">MCAR – missing completely at random, missingness is independent of the data, there’s nothing systematic/predictable about why the missing values are missing, e.g., faulty scale resulting in missing weight values, but when the scale is faulty is unrelated to the weight of the participant </w:t>
-      </w:r>
-      <w:r>
-        <w:lastRenderedPageBreak/>
-        <w:t>or any other observed variables, can test for MCAR, dummy code missing vs. non-missing values for variable of interest and use t tests for each other continuous variable and chi-square tests of independence for each categorical variable to test for significant relationship (if significant relationship is observed, then data are not MCAR), related alternative is Little’s MCAR Test but it is mainly suited for small percentages of missing data and low-dimensional data sets, both test approaches have significant limitations, can use deletion or imputation with MCAR, imputation most common in practice with machine learning, deletion is reasonable if the percentage of missing data is very small</w:t>
+        <w:t>MCAR – missing completely at random, missingness is independent of the data, there’s nothing systematic/predictable about why the missing values are missing, e.g., faulty scale resulting in missing weight values, but when the scale is faulty is unrelated to the weight of the participant or any other observed variables, can test for MCAR, dummy code missing vs. non-missing values for variable of interest and use t tests for each other continuous variable and chi-square tests of independence for each categorical variable to test for significant relationship (if significant relationship is observed, then data are not MCAR), related alternative is Little’s MCAR Test but it is mainly suited for small percentages of missing data and low-dimensional data sets, both test approaches have significant limitations, can use deletion or imputation with MCAR, imputation most common in practice with machine learning, deletion is reasonable if the percentage of missing data is very small</w:t>
       </w:r>
     </w:p>
     <w:p/>
@@ -305,7 +435,7 @@
     </w:p>
     <w:p/>
     <w:p>
-      <w:hyperlink r:id="rId5" w:history="1">
+      <w:hyperlink r:id="rId8" w:history="1">
         <w:r>
           <w:rPr>
             <w:rStyle w:val="Hyperlink"/>
@@ -367,6 +497,7 @@
         <w:ind w:firstLine="720"/>
       </w:pPr>
       <w:r>
+        <w:lastRenderedPageBreak/>
         <w:t>Regression</w:t>
       </w:r>
       <w:r>
@@ -492,26 +623,361 @@
         <w:t xml:space="preserve">, simple decision trees </w:t>
       </w:r>
       <w:r>
-        <w:t xml:space="preserve">are almost never used in practice (piecewise constant predictions </w:t>
+        <w:t xml:space="preserve">are almost never used in practice (piecewise constant predictions too coarse) but they </w:t>
+      </w:r>
+      <w:r>
+        <w:t xml:space="preserve">are the building blocks of gradient-boosting </w:t>
+      </w:r>
+      <w:r>
+        <w:t xml:space="preserve">decision </w:t>
+      </w:r>
+      <w:r>
+        <w:t>tree and random forest models</w:t>
+      </w:r>
+      <w:r>
+        <w:t xml:space="preserve"> (ensemble models)</w:t>
+      </w:r>
+      <w:r>
+        <w:t xml:space="preserve">, which are often the best performing algorithms for tabular </w:t>
+      </w:r>
+      <w:r>
+        <w:t>data set</w:t>
+      </w:r>
+      <w:r>
+        <w:t>s</w:t>
+      </w:r>
+      <w:r>
+        <w:t>, decision/split nodes (top decision node called root node, best predictor) and leaf/terminal nodes (predictions based on decisions, do not split)</w:t>
+      </w:r>
+      <w:r>
+        <w:t>, decision trees usually very poor at extrapolating outside training range</w:t>
+      </w:r>
+    </w:p>
+    <w:p>
+      <w:pPr>
+        <w:ind w:left="2160" w:hanging="720"/>
+      </w:pPr>
+      <w:r>
+        <w:tab/>
+      </w:r>
+      <w:r>
+        <w:rPr>
+          <w:b/>
+          <w:bCs/>
+        </w:rPr>
+        <w:t>AdaBoost</w:t>
+      </w:r>
+      <w:r>
+        <w:t xml:space="preserve"> (adaptive boosting</w:t>
+      </w:r>
+      <w:r>
+        <w:t>; ensemble</w:t>
+      </w:r>
+      <w:r>
+        <w:t xml:space="preserve">) – </w:t>
+      </w:r>
+      <w:r>
+        <w:t xml:space="preserve">iteratively </w:t>
+      </w:r>
+      <w:r>
+        <w:t xml:space="preserve">combine </w:t>
+      </w:r>
+      <w:r>
+        <w:t xml:space="preserve">underfitted, </w:t>
+      </w:r>
+      <w:r>
+        <w:t>weak learners</w:t>
+      </w:r>
+      <w:r>
+        <w:t xml:space="preserve">, re-weighting the training data for prediction errors after </w:t>
+      </w:r>
+      <w:r>
+        <w:t>each iteration, see description below</w:t>
+      </w:r>
+      <w:r>
+        <w:t xml:space="preserve">, </w:t>
+      </w:r>
+      <w:proofErr w:type="spellStart"/>
+      <w:r>
+        <w:t>HistGradBoost</w:t>
+      </w:r>
+      <w:proofErr w:type="spellEnd"/>
+      <w:r>
+        <w:t xml:space="preserve"> generally recommended over AdaBoost now</w:t>
+      </w:r>
+    </w:p>
+    <w:p>
+      <w:pPr>
+        <w:ind w:left="2160"/>
+      </w:pPr>
+      <w:r>
+        <w:rPr>
+          <w:b/>
+          <w:bCs/>
+        </w:rPr>
+        <w:t xml:space="preserve">Gradient-boosting </w:t>
+      </w:r>
+      <w:r>
+        <w:rPr>
+          <w:b/>
+          <w:bCs/>
+        </w:rPr>
+        <w:t xml:space="preserve">decision </w:t>
+      </w:r>
+      <w:r>
+        <w:rPr>
+          <w:b/>
+          <w:bCs/>
+        </w:rPr>
+        <w:t>tree</w:t>
+      </w:r>
+      <w:r>
+        <w:rPr>
+          <w:b/>
+          <w:bCs/>
+        </w:rPr>
+        <w:t xml:space="preserve"> </w:t>
+      </w:r>
+      <w:r>
+        <w:t>(ensemble)</w:t>
+      </w:r>
+      <w:r>
+        <w:t xml:space="preserve"> –</w:t>
+      </w:r>
+      <w:r>
+        <w:t xml:space="preserve"> add weak learning trees </w:t>
+      </w:r>
+      <w:r>
+        <w:t>sequentially</w:t>
+      </w:r>
+      <w:r>
+        <w:t xml:space="preserve"> to minimize some loss function</w:t>
+      </w:r>
+      <w:r>
+        <w:t xml:space="preserve"> with gradient descent</w:t>
+      </w:r>
+      <w:r>
+        <w:t xml:space="preserve">, </w:t>
+      </w:r>
+      <w:r>
+        <w:t>each tree predicts the negative errors of previous ensemble</w:t>
+      </w:r>
+      <w:r>
+        <w:t xml:space="preserve">, when all base predictions are summed then prediction errors cancel out, </w:t>
+      </w:r>
+      <w:r>
+        <w:t>usually outperforms random forest</w:t>
+      </w:r>
+      <w:r>
+        <w:t>, trees stop being added when limit reached, loss reaches acceptable level, or new tree no longer improves predictive performance</w:t>
+      </w:r>
+      <w:r>
+        <w:t>, can overfit, so can benefit from regularization methods</w:t>
+      </w:r>
+      <w:r>
+        <w:t xml:space="preserve">, exact </w:t>
+      </w:r>
+      <w:proofErr w:type="spellStart"/>
+      <w:r>
+        <w:t>GradientBoosting</w:t>
+      </w:r>
+      <w:proofErr w:type="spellEnd"/>
+      <w:r>
+        <w:t xml:space="preserve"> method too slow for samples &gt; 10,000, </w:t>
+      </w:r>
+      <w:proofErr w:type="spellStart"/>
+      <w:r>
+        <w:t>HistGradBoost</w:t>
+      </w:r>
+      <w:proofErr w:type="spellEnd"/>
+      <w:r>
+        <w:t xml:space="preserve"> is faster and should be default method</w:t>
+      </w:r>
+      <w:r>
+        <w:t xml:space="preserve"> for larger </w:t>
+      </w:r>
+      <w:r>
+        <w:t>data set</w:t>
+      </w:r>
+      <w:r>
+        <w:t>s (numerical features are binned into histograms rather than preserving each individual value)</w:t>
+      </w:r>
+      <w:r>
+        <w:t>, recommended max depth of 3-8, or max leaf nodes of 8-256</w:t>
+      </w:r>
+      <w:r>
+        <w:t>, tradeoff between # estimators and depth</w:t>
+      </w:r>
+    </w:p>
+    <w:p>
+      <w:pPr>
+        <w:ind w:left="2160"/>
+      </w:pPr>
+      <w:r>
+        <w:rPr>
+          <w:b/>
+          <w:bCs/>
+        </w:rPr>
+        <w:t>Random forest</w:t>
+      </w:r>
+      <w:r>
+        <w:t xml:space="preserve"> </w:t>
+      </w:r>
+      <w:r>
+        <w:t xml:space="preserve">(ensemble) </w:t>
+      </w:r>
+      <w:r>
+        <w:t xml:space="preserve">– ensemble method involve bootstrapping </w:t>
+      </w:r>
+      <w:r>
+        <w:t xml:space="preserve">deep </w:t>
+      </w:r>
+      <w:r>
+        <w:t>decision trees</w:t>
+      </w:r>
+      <w:r>
+        <w:t xml:space="preserve">, special </w:t>
+      </w:r>
+      <w:r>
+        <w:t>modification</w:t>
+      </w:r>
+      <w:r>
+        <w:t xml:space="preserve"> of bagging with decision trees that also involves using a random subset of features for </w:t>
+      </w:r>
+      <w:r>
+        <w:t>each decision node of each tree</w:t>
+      </w:r>
+      <w:r>
+        <w:t xml:space="preserve"> to </w:t>
+      </w:r>
+      <w:r>
+        <w:t>decorrelate</w:t>
+      </w:r>
+      <w:r>
+        <w:t xml:space="preserve"> prediction errors across base models (makes aggregating work more accurately)</w:t>
+      </w:r>
+    </w:p>
+    <w:p>
+      <w:pPr>
+        <w:rPr>
+          <w:b/>
+          <w:bCs/>
+        </w:rPr>
+      </w:pPr>
+      <w:r>
+        <w:tab/>
+      </w:r>
+      <w:r>
+        <w:tab/>
+      </w:r>
+      <w:r>
+        <w:rPr>
+          <w:b/>
+          <w:bCs/>
+        </w:rPr>
+        <w:t>Neural network</w:t>
+      </w:r>
+    </w:p>
+    <w:p/>
+    <w:p>
+      <w:pPr>
+        <w:ind w:firstLine="720"/>
+      </w:pPr>
+      <w:r>
+        <w:t>Classification – discrete dependent/outcome variable</w:t>
+      </w:r>
+    </w:p>
+    <w:p>
+      <w:pPr>
+        <w:ind w:firstLine="720"/>
+        <w:rPr>
+          <w:b/>
+          <w:bCs/>
+        </w:rPr>
+      </w:pPr>
+      <w:r>
+        <w:tab/>
+      </w:r>
+      <w:r>
+        <w:rPr>
+          <w:b/>
+          <w:bCs/>
+        </w:rPr>
+        <w:t>Logistic regression</w:t>
+      </w:r>
+      <w:r>
+        <w:rPr>
+          <w:b/>
+          <w:bCs/>
+        </w:rPr>
+        <w:t xml:space="preserve"> </w:t>
+      </w:r>
+      <w:r>
+        <w:t>– regularized by default in scikit-learn</w:t>
+      </w:r>
+      <w:r>
+        <w:t xml:space="preserve"> (C hyperparameter)</w:t>
+      </w:r>
+    </w:p>
+    <w:p>
+      <w:pPr>
+        <w:ind w:left="2160" w:hanging="720"/>
+      </w:pPr>
+      <w:r>
+        <w:rPr>
+          <w:b/>
+          <w:bCs/>
+        </w:rPr>
+        <w:t>K-nearest neighbors</w:t>
+      </w:r>
+      <w:r>
+        <w:t xml:space="preserve"> – </w:t>
+      </w:r>
+      <w:r>
+        <w:t xml:space="preserve">determine the majority target label of the k closest samples from the training data to a given sample and classify the given </w:t>
       </w:r>
       <w:r>
         <w:lastRenderedPageBreak/>
-        <w:t xml:space="preserve">too coarse) but they </w:t>
-      </w:r>
-      <w:r>
-        <w:t xml:space="preserve">are the building blocks of gradient-boosting </w:t>
-      </w:r>
-      <w:r>
-        <w:t xml:space="preserve">decision </w:t>
-      </w:r>
-      <w:r>
-        <w:t>tree and random forest models</w:t>
-      </w:r>
-      <w:r>
-        <w:t xml:space="preserve"> (ensemble models)</w:t>
-      </w:r>
-      <w:r>
-        <w:t xml:space="preserve">, which are often the best performing algorithms for tabular </w:t>
+        <w:t>sample with that majority target label</w:t>
+      </w:r>
+      <w:r>
+        <w:t xml:space="preserve"> (intuitive algorithm but rarely useful in practice)</w:t>
+      </w:r>
+      <w:r>
+        <w:t xml:space="preserve"> </w:t>
+      </w:r>
+    </w:p>
+    <w:p>
+      <w:pPr>
+        <w:ind w:left="2160" w:hanging="720"/>
+      </w:pPr>
+      <w:r>
+        <w:rPr>
+          <w:b/>
+          <w:bCs/>
+        </w:rPr>
+        <w:t>Support vector machine</w:t>
+      </w:r>
+      <w:r>
+        <w:t xml:space="preserve"> – find hyperplane to classify</w:t>
+      </w:r>
+      <w:r>
+        <w:t>, in simple form can function similarly to logistic regression but uses different method for optimization</w:t>
+      </w:r>
+      <w:r>
+        <w:t>, can be made more flexible through a kernel that makes it non-linear</w:t>
+      </w:r>
+      <w:r>
+        <w:t>, weights assigned to samples (as opposed to just features in standard linear models)</w:t>
+      </w:r>
+      <w:r>
+        <w:t>, kernel methods such as SV</w:t>
+      </w:r>
+      <w:r>
+        <w:t>C</w:t>
+      </w:r>
+      <w:r>
+        <w:t xml:space="preserve"> are very efficient for small-to-medium </w:t>
       </w:r>
       <w:r>
         <w:t>data set</w:t>
@@ -520,10 +986,16 @@
         <w:t>s</w:t>
       </w:r>
       <w:r>
-        <w:t>, decision/split nodes (top decision node called root node, best predictor) and leaf/terminal nodes (predictions based on decisions, do not split)</w:t>
-      </w:r>
-      <w:r>
-        <w:t>, decision trees usually very poor at extrapolating outside training range</w:t>
+        <w:t xml:space="preserve"> (&lt;10,000 samples)</w:t>
+      </w:r>
+      <w:r>
+        <w:t xml:space="preserve">, polynomial feature expansion etc. more computationally efficient for larger </w:t>
+      </w:r>
+      <w:r>
+        <w:t>data set</w:t>
+      </w:r>
+      <w:r>
+        <w:t>s</w:t>
       </w:r>
     </w:p>
     <w:p>
@@ -531,367 +1003,25 @@
         <w:ind w:left="2160" w:hanging="720"/>
       </w:pPr>
       <w:r>
-        <w:tab/>
-      </w:r>
-      <w:r>
-        <w:rPr>
-          <w:b/>
-          <w:bCs/>
-        </w:rPr>
-        <w:t>AdaBoost</w:t>
-      </w:r>
-      <w:r>
-        <w:t xml:space="preserve"> (adaptive boosting</w:t>
-      </w:r>
-      <w:r>
-        <w:t>; ensemble</w:t>
-      </w:r>
-      <w:r>
-        <w:t xml:space="preserve">) – </w:t>
-      </w:r>
-      <w:r>
-        <w:t xml:space="preserve">iteratively </w:t>
-      </w:r>
-      <w:r>
-        <w:t xml:space="preserve">combine </w:t>
-      </w:r>
-      <w:r>
-        <w:t xml:space="preserve">underfitted, </w:t>
-      </w:r>
-      <w:r>
-        <w:t>weak learners</w:t>
-      </w:r>
-      <w:r>
-        <w:t xml:space="preserve">, re-weighting the training data for prediction errors after </w:t>
-      </w:r>
-      <w:r>
-        <w:t>each iteration, see description below</w:t>
-      </w:r>
-      <w:r>
-        <w:t xml:space="preserve">, </w:t>
-      </w:r>
-      <w:proofErr w:type="spellStart"/>
-      <w:r>
-        <w:t>HistGradBoost</w:t>
-      </w:r>
-      <w:proofErr w:type="spellEnd"/>
-      <w:r>
-        <w:t xml:space="preserve"> generally recommended over AdaBoost now</w:t>
-      </w:r>
-    </w:p>
-    <w:p>
-      <w:pPr>
-        <w:ind w:left="2160"/>
-      </w:pPr>
-      <w:r>
-        <w:rPr>
-          <w:b/>
-          <w:bCs/>
-        </w:rPr>
-        <w:t xml:space="preserve">Gradient-boosting </w:t>
-      </w:r>
-      <w:r>
-        <w:rPr>
-          <w:b/>
-          <w:bCs/>
-        </w:rPr>
-        <w:t xml:space="preserve">decision </w:t>
-      </w:r>
-      <w:r>
-        <w:rPr>
-          <w:b/>
-          <w:bCs/>
-        </w:rPr>
-        <w:t>tree</w:t>
-      </w:r>
-      <w:r>
-        <w:rPr>
-          <w:b/>
-          <w:bCs/>
-        </w:rPr>
-        <w:t xml:space="preserve"> </w:t>
-      </w:r>
-      <w:r>
-        <w:t>(ensemble)</w:t>
-      </w:r>
-      <w:r>
-        <w:t xml:space="preserve"> –</w:t>
-      </w:r>
-      <w:r>
-        <w:t xml:space="preserve"> add weak learning trees </w:t>
-      </w:r>
-      <w:r>
-        <w:t>sequentially</w:t>
-      </w:r>
-      <w:r>
-        <w:t xml:space="preserve"> to minimize some loss function</w:t>
-      </w:r>
-      <w:r>
-        <w:t xml:space="preserve"> with gradient descent</w:t>
-      </w:r>
-      <w:r>
-        <w:t xml:space="preserve">, </w:t>
-      </w:r>
-      <w:r>
-        <w:t>each tree predicts the negative errors of previous ensemble</w:t>
-      </w:r>
-      <w:r>
-        <w:t xml:space="preserve">, when all base predictions are summed then prediction errors cancel out, </w:t>
-      </w:r>
-      <w:r>
-        <w:t>usually outperforms random forest</w:t>
-      </w:r>
-      <w:r>
-        <w:t>, trees stop being added when limit reached, loss reaches acceptable level, or new tree no longer improves predictive performance</w:t>
-      </w:r>
-      <w:r>
-        <w:t>, can overfit, so can benefit from regularization methods</w:t>
-      </w:r>
-      <w:r>
-        <w:t xml:space="preserve">, exact </w:t>
-      </w:r>
-      <w:proofErr w:type="spellStart"/>
-      <w:r>
-        <w:t>GradientBoosting</w:t>
-      </w:r>
-      <w:proofErr w:type="spellEnd"/>
-      <w:r>
-        <w:t xml:space="preserve"> method too slow for samples &gt; 10,000, </w:t>
-      </w:r>
-      <w:proofErr w:type="spellStart"/>
-      <w:r>
-        <w:t>HistGradBoost</w:t>
-      </w:r>
-      <w:proofErr w:type="spellEnd"/>
-      <w:r>
-        <w:t xml:space="preserve"> is faster and should be default method</w:t>
-      </w:r>
-      <w:r>
-        <w:t xml:space="preserve"> for larger </w:t>
-      </w:r>
-      <w:r>
-        <w:t>data set</w:t>
-      </w:r>
-      <w:r>
-        <w:t>s (numerical features are binned into histograms rather than preserving each individual value)</w:t>
-      </w:r>
-      <w:r>
-        <w:t>, recommended max depth of 3-8, or max leaf nodes of 8-256</w:t>
-      </w:r>
-      <w:r>
-        <w:t>, tradeoff between # estimators and depth</w:t>
-      </w:r>
-    </w:p>
-    <w:p>
-      <w:pPr>
-        <w:ind w:left="2160"/>
-      </w:pPr>
-      <w:r>
-        <w:rPr>
-          <w:b/>
-          <w:bCs/>
-        </w:rPr>
-        <w:t>Random forest</w:t>
-      </w:r>
-      <w:r>
-        <w:t xml:space="preserve"> </w:t>
-      </w:r>
-      <w:r>
-        <w:t xml:space="preserve">(ensemble) </w:t>
-      </w:r>
-      <w:r>
-        <w:t xml:space="preserve">– ensemble method involve bootstrapping </w:t>
-      </w:r>
-      <w:r>
-        <w:t xml:space="preserve">deep </w:t>
-      </w:r>
-      <w:r>
-        <w:t>decision trees</w:t>
-      </w:r>
-      <w:r>
-        <w:t xml:space="preserve">, special </w:t>
-      </w:r>
-      <w:r>
-        <w:t>modification</w:t>
-      </w:r>
-      <w:r>
-        <w:t xml:space="preserve"> of bagging with decision trees that also involves using a random subset of features for </w:t>
-      </w:r>
-      <w:r>
-        <w:t>each decision node of each tree</w:t>
-      </w:r>
-      <w:r>
-        <w:t xml:space="preserve"> to </w:t>
-      </w:r>
-      <w:r>
-        <w:t>decorrelate</w:t>
-      </w:r>
-      <w:r>
-        <w:t xml:space="preserve"> prediction errors across base models (makes aggregating work more accurately)</w:t>
-      </w:r>
-    </w:p>
-    <w:p>
-      <w:pPr>
-        <w:rPr>
-          <w:b/>
-          <w:bCs/>
-        </w:rPr>
-      </w:pPr>
-      <w:r>
-        <w:tab/>
-      </w:r>
-      <w:r>
-        <w:tab/>
-      </w:r>
-      <w:r>
-        <w:rPr>
-          <w:b/>
-          <w:bCs/>
-        </w:rPr>
-        <w:t>Neural network</w:t>
-      </w:r>
-    </w:p>
-    <w:p/>
+        <w:rPr>
+          <w:b/>
+          <w:bCs/>
+        </w:rPr>
+        <w:t>Naïve Bayes</w:t>
+      </w:r>
+      <w:r>
+        <w:t xml:space="preserve"> – based on conditional probability, suited for complex inputs and very large data sets</w:t>
+      </w:r>
+    </w:p>
     <w:p>
       <w:pPr>
         <w:ind w:firstLine="720"/>
-      </w:pPr>
-      <w:r>
-        <w:t>Classification – discrete dependent/outcome variable</w:t>
-      </w:r>
-    </w:p>
-    <w:p>
-      <w:pPr>
-        <w:ind w:firstLine="720"/>
-        <w:rPr>
-          <w:b/>
-          <w:bCs/>
-        </w:rPr>
-      </w:pPr>
-      <w:r>
-        <w:tab/>
-      </w:r>
-      <w:r>
-        <w:rPr>
-          <w:b/>
-          <w:bCs/>
-        </w:rPr>
-        <w:t>Logistic regression</w:t>
-      </w:r>
-      <w:r>
-        <w:rPr>
-          <w:b/>
-          <w:bCs/>
-        </w:rPr>
-        <w:t xml:space="preserve"> </w:t>
-      </w:r>
-      <w:r>
-        <w:t>– regularized by default in scikit-learn</w:t>
-      </w:r>
-      <w:r>
-        <w:t xml:space="preserve"> (C hyperparameter)</w:t>
-      </w:r>
-    </w:p>
-    <w:p>
-      <w:pPr>
-        <w:ind w:left="2160" w:hanging="720"/>
-      </w:pPr>
-      <w:r>
-        <w:rPr>
-          <w:b/>
-          <w:bCs/>
-        </w:rPr>
-        <w:t>K-nearest neighbors</w:t>
-      </w:r>
-      <w:r>
-        <w:t xml:space="preserve"> – </w:t>
-      </w:r>
-      <w:r>
-        <w:t>determine the majority target label of the k closest samples from the training data to a given sample and classify the given sample with that majority target label</w:t>
-      </w:r>
-      <w:r>
-        <w:t xml:space="preserve"> (intuitive algorithm but rarely useful in practice)</w:t>
-      </w:r>
-      <w:r>
-        <w:t xml:space="preserve"> </w:t>
-      </w:r>
-    </w:p>
-    <w:p>
-      <w:pPr>
-        <w:ind w:left="2160" w:hanging="720"/>
-      </w:pPr>
-      <w:r>
-        <w:rPr>
-          <w:b/>
-          <w:bCs/>
-        </w:rPr>
-        <w:t>Support vector machine</w:t>
-      </w:r>
-      <w:r>
-        <w:t xml:space="preserve"> – find hyperplane to classify</w:t>
-      </w:r>
-      <w:r>
-        <w:t>, in simple form can function similarly to logistic regression but uses different method for optimization</w:t>
-      </w:r>
-      <w:r>
-        <w:t>, can be made more flexible through a kernel that makes it non-linear</w:t>
-      </w:r>
-      <w:r>
-        <w:t>, weights assigned to samples (as opposed to just features in standard linear models)</w:t>
-      </w:r>
-      <w:r>
-        <w:t>, kernel methods such as SV</w:t>
-      </w:r>
-      <w:r>
-        <w:t>C</w:t>
-      </w:r>
-      <w:r>
-        <w:t xml:space="preserve"> are very efficient for small-to-medium </w:t>
-      </w:r>
-      <w:r>
-        <w:t>data set</w:t>
-      </w:r>
-      <w:r>
-        <w:t>s</w:t>
-      </w:r>
-      <w:r>
-        <w:t xml:space="preserve"> (&lt;10,000 samples)</w:t>
-      </w:r>
-      <w:r>
-        <w:t xml:space="preserve">, polynomial feature expansion etc. more computationally efficient for larger </w:t>
-      </w:r>
-      <w:r>
-        <w:t>data set</w:t>
-      </w:r>
-      <w:r>
-        <w:t>s</w:t>
-      </w:r>
-    </w:p>
-    <w:p>
-      <w:pPr>
-        <w:ind w:left="2160" w:hanging="720"/>
-      </w:pPr>
-      <w:r>
-        <w:rPr>
-          <w:b/>
-          <w:bCs/>
-        </w:rPr>
-        <w:t>Naïve Bayes</w:t>
-      </w:r>
-      <w:r>
-        <w:t xml:space="preserve"> – based on conditional probability, suited for complex inputs and very large data sets</w:t>
-      </w:r>
-    </w:p>
-    <w:p>
-      <w:pPr>
-        <w:ind w:firstLine="720"/>
-        <w:rPr>
-          <w:b/>
-          <w:bCs/>
-        </w:rPr>
-      </w:pPr>
-      <w:r>
-        <w:lastRenderedPageBreak/>
+        <w:rPr>
+          <w:b/>
+          <w:bCs/>
+        </w:rPr>
+      </w:pPr>
+      <w:r>
         <w:tab/>
       </w:r>
       <w:r>
@@ -1157,7 +1287,11 @@
         <w:t xml:space="preserve">each </w:t>
       </w:r>
       <w:r>
-        <w:t>updates the ensemble prediction before the next weak learner</w:t>
+        <w:t xml:space="preserve">updates the ensemble prediction before the next </w:t>
+      </w:r>
+      <w:r>
+        <w:lastRenderedPageBreak/>
+        <w:t>weak learner</w:t>
       </w:r>
       <w:r>
         <w:t xml:space="preserve"> is fit</w:t>
@@ -1222,7 +1356,6 @@
     <w:p/>
     <w:p>
       <w:r>
-        <w:lastRenderedPageBreak/>
         <w:t>Unsupervised learning</w:t>
       </w:r>
       <w:r>
@@ -1471,6 +1604,7 @@
     <w:p/>
     <w:p>
       <w:r>
+        <w:lastRenderedPageBreak/>
         <w:t xml:space="preserve">Cross-validation – repeating training and testing with different splits of the </w:t>
       </w:r>
       <w:r>
@@ -1512,218 +1646,221 @@
     <w:p/>
     <w:p>
       <w:r>
+        <w:t>Validation curve</w:t>
+      </w:r>
+      <w:r>
+        <w:t xml:space="preserve"> (or model complexity curve)</w:t>
+      </w:r>
+      <w:r>
+        <w:t xml:space="preserve"> – training and testing performance of a model </w:t>
+      </w:r>
+      <w:r>
+        <w:t>across a set of</w:t>
+      </w:r>
+      <w:r>
+        <w:t xml:space="preserve"> values </w:t>
+      </w:r>
+      <w:r>
+        <w:t>for</w:t>
+      </w:r>
+      <w:r>
+        <w:t xml:space="preserve"> a hyperparameter, useful for evaluating model fit (look for minimum error in testing performance)</w:t>
+      </w:r>
+    </w:p>
+    <w:p/>
+    <w:p>
+      <w:r>
+        <w:t xml:space="preserve">Learning curve – training and testing performance of model for varying numbers of training samples, useful for evaluating </w:t>
+      </w:r>
+      <w:r>
+        <w:t>the capacity for a model’s performance to improve with additional training samples</w:t>
+      </w:r>
+    </w:p>
+    <w:p/>
+    <w:p>
+      <w:r>
+        <w:t xml:space="preserve">helpful to compare performance to a </w:t>
+      </w:r>
+      <w:r>
+        <w:t>baseline model</w:t>
+      </w:r>
+      <w:r>
+        <w:t xml:space="preserve">, such as </w:t>
+      </w:r>
+      <w:proofErr w:type="spellStart"/>
+      <w:r>
+        <w:t>sklearn.dummy.DummyClassifier</w:t>
+      </w:r>
+      <w:proofErr w:type="spellEnd"/>
+      <w:r>
+        <w:t xml:space="preserve"> (strategy = “</w:t>
+      </w:r>
+      <w:proofErr w:type="spellStart"/>
+      <w:r>
+        <w:t>most_frequent</w:t>
+      </w:r>
+      <w:proofErr w:type="spellEnd"/>
+      <w:r>
+        <w:t>”)</w:t>
+      </w:r>
+      <w:r>
+        <w:t xml:space="preserve"> or </w:t>
+      </w:r>
+      <w:proofErr w:type="spellStart"/>
+      <w:r>
+        <w:t>sklearn.dummy.DummyRegressor</w:t>
+      </w:r>
+      <w:proofErr w:type="spellEnd"/>
+      <w:r>
+        <w:t xml:space="preserve"> (</w:t>
+      </w:r>
+      <w:r>
+        <w:t xml:space="preserve">strategy = “mean”; </w:t>
+      </w:r>
+      <w:r>
+        <w:t>ignores features and just predicts target mean from training set</w:t>
+      </w:r>
+      <w:r>
+        <w:t>, can also use median if extreme outliers</w:t>
+      </w:r>
+      <w:r>
+        <w:t>)</w:t>
+      </w:r>
+    </w:p>
+    <w:p>
+      <w:r>
+        <w:t>linear models can also serve as a more intelligent baseline to more complex models</w:t>
+      </w:r>
+    </w:p>
+    <w:p/>
+    <w:p>
+      <w:r>
+        <w:t>evaluation metrics</w:t>
+      </w:r>
+    </w:p>
+    <w:p>
+      <w:r>
+        <w:t>for regression:</w:t>
+      </w:r>
+    </w:p>
+    <w:p>
+      <w:r>
+        <w:t>default score is R^2</w:t>
+      </w:r>
+    </w:p>
+    <w:p>
+      <w:proofErr w:type="spellStart"/>
+      <w:r>
+        <w:t>sklearn.metrics.mean_squared_error</w:t>
+      </w:r>
+      <w:proofErr w:type="spellEnd"/>
+      <w:r>
+        <w:t xml:space="preserve"> – what linear models optimize</w:t>
+      </w:r>
+    </w:p>
+    <w:p>
+      <w:proofErr w:type="spellStart"/>
+      <w:r>
+        <w:t>sklearn.metrics.mean_absolute_error</w:t>
+      </w:r>
+      <w:proofErr w:type="spellEnd"/>
+      <w:r>
+        <w:t xml:space="preserve"> – more intuitive than mean squared error because gives </w:t>
+      </w:r>
+      <w:proofErr w:type="spellStart"/>
+      <w:r>
+        <w:t>mean</w:t>
+      </w:r>
+      <w:proofErr w:type="spellEnd"/>
+      <w:r>
+        <w:t xml:space="preserve"> error in units of target variable</w:t>
+      </w:r>
+      <w:r>
+        <w:t>, also a median option to reduce the influence of outlier errors</w:t>
+      </w:r>
+    </w:p>
+    <w:p>
+      <w:r>
+        <w:t xml:space="preserve">when it makes more sense to get error that scales with the data, </w:t>
+      </w:r>
+      <w:r>
+        <w:t>can use mean absolute percentage error</w:t>
+      </w:r>
+    </w:p>
+    <w:p>
+      <w:r>
+        <w:t>for classification:</w:t>
+      </w:r>
+    </w:p>
+    <w:p>
+      <w:proofErr w:type="spellStart"/>
+      <w:r>
+        <w:t>sklearn.metrics.ConfusionMatrixDisplay</w:t>
+      </w:r>
+      <w:proofErr w:type="spellEnd"/>
+      <w:r>
+        <w:t xml:space="preserve"> – gives true </w:t>
+      </w:r>
+      <w:r>
+        <w:t>+,</w:t>
+      </w:r>
+      <w:r>
+        <w:t xml:space="preserve"> true </w:t>
+      </w:r>
+      <w:r>
+        <w:t>-</w:t>
+      </w:r>
+      <w:r>
+        <w:t xml:space="preserve">, false </w:t>
+      </w:r>
+      <w:r>
+        <w:t>+</w:t>
+      </w:r>
+      <w:r>
+        <w:t xml:space="preserve">, false </w:t>
+      </w:r>
+      <w:r>
+        <w:t>–</w:t>
+      </w:r>
+    </w:p>
+    <w:p>
+      <w:r>
+        <w:t>precision (or positive predictive value) = TP / (TP + FP)</w:t>
+      </w:r>
+    </w:p>
+    <w:p>
+      <w:r>
+        <w:t>sensitivity (or recall, hit rate, true positive rate) = TP / (TP + FN)</w:t>
+      </w:r>
+    </w:p>
+    <w:p>
+      <w:r>
+        <w:t>specificity (or selectivity, true negative rate) = TN (TN + FP)</w:t>
+      </w:r>
+    </w:p>
+    <w:p>
+      <w:r>
+        <w:t>accuracy = (TP + TN) / total, accuracy generally not as meaningful of a metric with imbalanced classes</w:t>
+      </w:r>
+      <w:r>
+        <w:t>, can use balanced accuracy, which is the average sensitivity/recall across classes, or use precision and sensitivity</w:t>
+      </w:r>
+      <w:r>
+        <w:t>/recall</w:t>
+      </w:r>
+    </w:p>
+    <w:p>
+      <w:proofErr w:type="spellStart"/>
+      <w:r>
+        <w:t>sklearn.metrics.PrecisionRecallDisplay</w:t>
+      </w:r>
+      <w:proofErr w:type="spellEnd"/>
+      <w:r>
+        <w:t xml:space="preserve"> – displays precision-recall curve across classification decision thresholds (e.g., default 0.5 decision threshold probability for binary classification, but </w:t>
+      </w:r>
+      <w:r>
         <w:lastRenderedPageBreak/>
-        <w:t>Validation curve</w:t>
-      </w:r>
-      <w:r>
-        <w:t xml:space="preserve"> (or model complexity curve)</w:t>
-      </w:r>
-      <w:r>
-        <w:t xml:space="preserve"> – training and testing performance of a model </w:t>
-      </w:r>
-      <w:r>
-        <w:t>across a set of</w:t>
-      </w:r>
-      <w:r>
-        <w:t xml:space="preserve"> values </w:t>
-      </w:r>
-      <w:r>
-        <w:t>for</w:t>
-      </w:r>
-      <w:r>
-        <w:t xml:space="preserve"> a hyperparameter, useful for evaluating model fit (look for minimum error in testing performance)</w:t>
-      </w:r>
-    </w:p>
-    <w:p/>
-    <w:p>
-      <w:r>
-        <w:t xml:space="preserve">Learning curve – training and testing performance of model for varying numbers of training samples, useful for evaluating </w:t>
-      </w:r>
-      <w:r>
-        <w:t>the capacity for a model’s performance to improve with additional training samples</w:t>
-      </w:r>
-    </w:p>
-    <w:p/>
-    <w:p>
-      <w:r>
-        <w:t xml:space="preserve">helpful to compare performance to a </w:t>
-      </w:r>
-      <w:r>
-        <w:t>baseline model</w:t>
-      </w:r>
-      <w:r>
-        <w:t xml:space="preserve">, such as </w:t>
-      </w:r>
-      <w:proofErr w:type="spellStart"/>
-      <w:r>
-        <w:t>sklearn.dummy.DummyClassifier</w:t>
-      </w:r>
-      <w:proofErr w:type="spellEnd"/>
-      <w:r>
-        <w:t xml:space="preserve"> (strategy = “</w:t>
-      </w:r>
-      <w:proofErr w:type="spellStart"/>
-      <w:r>
-        <w:t>most_frequent</w:t>
-      </w:r>
-      <w:proofErr w:type="spellEnd"/>
-      <w:r>
-        <w:t>”)</w:t>
-      </w:r>
-      <w:r>
-        <w:t xml:space="preserve"> or </w:t>
-      </w:r>
-      <w:proofErr w:type="spellStart"/>
-      <w:r>
-        <w:t>sklearn.dummy.DummyRegressor</w:t>
-      </w:r>
-      <w:proofErr w:type="spellEnd"/>
-      <w:r>
-        <w:t xml:space="preserve"> (</w:t>
-      </w:r>
-      <w:r>
-        <w:t xml:space="preserve">strategy = “mean”; </w:t>
-      </w:r>
-      <w:r>
-        <w:t>ignores features and just predicts target mean from training set</w:t>
-      </w:r>
-      <w:r>
-        <w:t>, can also use median if extreme outliers</w:t>
-      </w:r>
-      <w:r>
-        <w:t>)</w:t>
-      </w:r>
-    </w:p>
-    <w:p>
-      <w:r>
-        <w:t>linear models can also serve as a more intelligent baseline to more complex models</w:t>
-      </w:r>
-    </w:p>
-    <w:p/>
-    <w:p>
-      <w:r>
-        <w:t>evaluation metrics</w:t>
-      </w:r>
-    </w:p>
-    <w:p>
-      <w:r>
-        <w:t>for regression:</w:t>
-      </w:r>
-    </w:p>
-    <w:p>
-      <w:r>
-        <w:t>default score is R^2</w:t>
-      </w:r>
-    </w:p>
-    <w:p>
-      <w:proofErr w:type="spellStart"/>
-      <w:r>
-        <w:t>sklearn.metrics.mean_squared_error</w:t>
-      </w:r>
-      <w:proofErr w:type="spellEnd"/>
-      <w:r>
-        <w:t xml:space="preserve"> – what linear models optimize</w:t>
-      </w:r>
-    </w:p>
-    <w:p>
-      <w:proofErr w:type="spellStart"/>
-      <w:r>
-        <w:t>sklearn.metrics.mean_absolute_error</w:t>
-      </w:r>
-      <w:proofErr w:type="spellEnd"/>
-      <w:r>
-        <w:t xml:space="preserve"> – more intuitive than mean squared error because gives </w:t>
-      </w:r>
-      <w:proofErr w:type="spellStart"/>
-      <w:r>
-        <w:t>mean</w:t>
-      </w:r>
-      <w:proofErr w:type="spellEnd"/>
-      <w:r>
-        <w:t xml:space="preserve"> error in units of target variable</w:t>
-      </w:r>
-      <w:r>
-        <w:t>, also a median option to reduce the influence of outlier errors</w:t>
-      </w:r>
-    </w:p>
-    <w:p>
-      <w:r>
-        <w:t xml:space="preserve">when it makes more sense to get error that scales with the data, </w:t>
-      </w:r>
-      <w:r>
-        <w:t>can use mean absolute percentage error</w:t>
-      </w:r>
-    </w:p>
-    <w:p>
-      <w:r>
-        <w:t>for classification:</w:t>
-      </w:r>
-    </w:p>
-    <w:p>
-      <w:proofErr w:type="spellStart"/>
-      <w:r>
-        <w:t>sklearn.metrics.ConfusionMatrixDisplay</w:t>
-      </w:r>
-      <w:proofErr w:type="spellEnd"/>
-      <w:r>
-        <w:t xml:space="preserve"> – gives true </w:t>
-      </w:r>
-      <w:r>
-        <w:t>+,</w:t>
-      </w:r>
-      <w:r>
-        <w:t xml:space="preserve"> true </w:t>
-      </w:r>
-      <w:r>
-        <w:t>-</w:t>
-      </w:r>
-      <w:r>
-        <w:t xml:space="preserve">, false </w:t>
-      </w:r>
-      <w:r>
-        <w:t>+</w:t>
-      </w:r>
-      <w:r>
-        <w:t xml:space="preserve">, false </w:t>
-      </w:r>
-      <w:r>
-        <w:t>–</w:t>
-      </w:r>
-    </w:p>
-    <w:p>
-      <w:r>
-        <w:t>precision (or positive predictive value) = TP / (TP + FP)</w:t>
-      </w:r>
-    </w:p>
-    <w:p>
-      <w:r>
-        <w:t>sensitivity (or recall, hit rate, true positive rate) = TP / (TP + FN)</w:t>
-      </w:r>
-    </w:p>
-    <w:p>
-      <w:r>
-        <w:t>specificity (or selectivity, true negative rate) = TN (TN + FP)</w:t>
-      </w:r>
-    </w:p>
-    <w:p>
-      <w:r>
-        <w:t>accuracy = (TP + TN) / total, accuracy generally not as meaningful of a metric with imbalanced classes</w:t>
-      </w:r>
-      <w:r>
-        <w:t>, can use balanced accuracy, which is the average sensitivity/recall across classes, or use precision and sensitivity</w:t>
-      </w:r>
-      <w:r>
-        <w:t>/recall</w:t>
-      </w:r>
-    </w:p>
-    <w:p>
-      <w:proofErr w:type="spellStart"/>
-      <w:r>
-        <w:t>sklearn.metrics.PrecisionRecallDisplay</w:t>
-      </w:r>
-      <w:proofErr w:type="spellEnd"/>
-      <w:r>
-        <w:t xml:space="preserve"> – displays precision-recall curve across classification decision thresholds (e.g., default 0.5 decision threshold probability for binary classification, but alternative threshold can lead to better performance, particularly in case of imbalanced classes?)</w:t>
+        <w:t>alternative threshold can lead to better performance, particularly in case of imbalanced classes?)</w:t>
       </w:r>
       <w:r>
         <w:t>, AUC can be used as metric focusing on performance with positive class (range 0(?)-1)</w:t>
@@ -3782,6 +3919,18 @@
       <w:shd w:val="clear" w:color="auto" w:fill="E1DFDD"/>
     </w:rPr>
   </w:style>
+  <w:style w:type="character" w:styleId="FollowedHyperlink">
+    <w:name w:val="FollowedHyperlink"/>
+    <w:basedOn w:val="DefaultParagraphFont"/>
+    <w:uiPriority w:val="99"/>
+    <w:semiHidden/>
+    <w:unhideWhenUsed/>
+    <w:rsid w:val="005C575D"/>
+    <w:rPr>
+      <w:color w:val="954F72" w:themeColor="followedHyperlink"/>
+      <w:u w:val="single"/>
+    </w:rPr>
+  </w:style>
 </w:styles>
 </file>
 

</xml_diff>